<commit_message>
Questions all, tasks - not
</commit_message>
<xml_diff>
--- a/05 Questions.docx
+++ b/05 Questions.docx
@@ -44,40 +44,22 @@
     <w:p>
       <w:pPr>
         <w:pStyle w:val="Default"/>
-        <w:spacing w:after="360"/>
-        <w:rPr>
-          <w:sz w:val="28"/>
-          <w:szCs w:val="28"/>
-        </w:rPr>
-      </w:pPr>
-      <w:r>
-        <w:rPr>
-          <w:sz w:val="28"/>
-          <w:szCs w:val="28"/>
-        </w:rPr>
-        <w:t xml:space="preserve">1. Какие типы процессов бывают в </w:t>
-      </w:r>
-      <w:proofErr w:type="spellStart"/>
-      <w:r>
-        <w:rPr>
-          <w:sz w:val="28"/>
-          <w:szCs w:val="28"/>
-        </w:rPr>
-        <w:t>юниксе</w:t>
-      </w:r>
-      <w:proofErr w:type="spellEnd"/>
-      <w:r>
-        <w:rPr>
-          <w:sz w:val="28"/>
-          <w:szCs w:val="28"/>
-        </w:rPr>
-        <w:t xml:space="preserve">, и чем они отличаются? </w:t>
-      </w:r>
-    </w:p>
-    <w:p>
-      <w:pPr>
-        <w:pStyle w:val="Default"/>
-        <w:spacing w:after="360"/>
+        <w:rPr>
+          <w:sz w:val="28"/>
+          <w:szCs w:val="28"/>
+        </w:rPr>
+      </w:pPr>
+      <w:r>
+        <w:rPr>
+          <w:sz w:val="28"/>
+          <w:szCs w:val="28"/>
+        </w:rPr>
+        <w:t xml:space="preserve">1. Какие типы процессов бывают в юниксе, и чем они отличаются? </w:t>
+      </w:r>
+    </w:p>
+    <w:p>
+      <w:pPr>
+        <w:pStyle w:val="Default"/>
         <w:rPr>
           <w:sz w:val="28"/>
           <w:szCs w:val="28"/>
@@ -161,7 +143,6 @@
     <w:p>
       <w:pPr>
         <w:pStyle w:val="Default"/>
-        <w:spacing w:after="360"/>
         <w:rPr>
           <w:sz w:val="28"/>
           <w:szCs w:val="28"/>
@@ -218,15 +199,7 @@
           <w:sz w:val="28"/>
           <w:szCs w:val="28"/>
         </w:rPr>
-        <w:t xml:space="preserve">работают в фоновом режиме, запускаются при старте системы, выполняют системные задачи и сервисы, не имеют управляющего </w:t>
-      </w:r>
-      <w:proofErr w:type="gramStart"/>
-      <w:r>
-        <w:rPr>
-          <w:sz w:val="28"/>
-          <w:szCs w:val="28"/>
-        </w:rPr>
-        <w:t xml:space="preserve">терминала, </w:t>
+        <w:t xml:space="preserve">работают в фоновом режиме, запускаются при старте системы, выполняют системные задачи и сервисы, не имеют управляющего терминала, </w:t>
       </w:r>
       <w:r>
         <w:rPr>
@@ -242,7 +215,6 @@
         </w:rPr>
         <w:t xml:space="preserve"> </w:t>
       </w:r>
-      <w:proofErr w:type="gramEnd"/>
       <w:r>
         <w:rPr>
           <w:sz w:val="28"/>
@@ -250,7 +222,6 @@
         </w:rPr>
         <w:t xml:space="preserve">родительский </w:t>
       </w:r>
-      <w:proofErr w:type="spellStart"/>
       <w:r>
         <w:rPr>
           <w:sz w:val="28"/>
@@ -259,7 +230,6 @@
         </w:rPr>
         <w:t>pid</w:t>
       </w:r>
-      <w:proofErr w:type="spellEnd"/>
       <w:r>
         <w:rPr>
           <w:sz w:val="28"/>
@@ -307,7 +277,6 @@
     <w:p>
       <w:pPr>
         <w:pStyle w:val="Default"/>
-        <w:spacing w:after="360"/>
         <w:rPr>
           <w:sz w:val="28"/>
           <w:szCs w:val="28"/>
@@ -346,7 +315,6 @@
     <w:p>
       <w:pPr>
         <w:pStyle w:val="Default"/>
-        <w:spacing w:after="360"/>
         <w:rPr>
           <w:sz w:val="28"/>
           <w:szCs w:val="28"/>
@@ -363,7 +331,7 @@
     <w:p>
       <w:pPr>
         <w:pStyle w:val="Default"/>
-        <w:spacing w:after="360" w:line="300" w:lineRule="auto"/>
+        <w:spacing w:line="300" w:lineRule="auto"/>
         <w:rPr>
           <w:sz w:val="28"/>
           <w:szCs w:val="28"/>
@@ -423,7 +391,7 @@
     <w:p>
       <w:pPr>
         <w:pStyle w:val="Default"/>
-        <w:spacing w:after="360" w:line="300" w:lineRule="auto"/>
+        <w:spacing w:line="300" w:lineRule="auto"/>
         <w:rPr>
           <w:sz w:val="28"/>
           <w:szCs w:val="28"/>
@@ -449,15 +417,7 @@
           <w:sz w:val="28"/>
           <w:szCs w:val="28"/>
         </w:rPr>
-        <w:t xml:space="preserve"> </w:t>
-      </w:r>
-      <w:proofErr w:type="gramStart"/>
-      <w:r>
-        <w:rPr>
-          <w:sz w:val="28"/>
-          <w:szCs w:val="28"/>
-        </w:rPr>
-        <w:t xml:space="preserve">– </w:t>
+        <w:t xml:space="preserve"> – </w:t>
       </w:r>
       <w:r>
         <w:rPr>
@@ -466,46 +426,46 @@
           <w:sz w:val="28"/>
           <w:szCs w:val="28"/>
         </w:rPr>
-        <w:t>.</w:t>
-      </w:r>
-      <w:proofErr w:type="gramEnd"/>
+        <w:t xml:space="preserve">. </w:t>
+      </w:r>
       <w:r>
         <w:rPr>
           <w:i/>
           <w:color w:val="C00000"/>
           <w:sz w:val="28"/>
           <w:szCs w:val="28"/>
-        </w:rPr>
-        <w:t xml:space="preserve"> </w:t>
-      </w:r>
-      <w:r>
+          <w:lang w:val="en-US"/>
+        </w:rPr>
+        <w:t>command</w:t>
+      </w:r>
+    </w:p>
+    <w:p>
+      <w:pPr>
+        <w:pStyle w:val="Default"/>
+        <w:spacing w:line="300" w:lineRule="auto"/>
         <w:rPr>
           <w:i/>
           <w:color w:val="C00000"/>
           <w:sz w:val="28"/>
           <w:szCs w:val="28"/>
-          <w:lang w:val="en-US"/>
-        </w:rPr>
-        <w:t>command</w:t>
-      </w:r>
-    </w:p>
-    <w:p>
-      <w:pPr>
-        <w:pStyle w:val="Default"/>
-        <w:spacing w:after="360" w:line="300" w:lineRule="auto"/>
+        </w:rPr>
+      </w:pPr>
+      <w:r>
+        <w:rPr>
+          <w:sz w:val="28"/>
+          <w:szCs w:val="28"/>
+        </w:rPr>
+        <w:t xml:space="preserve">В фоновом режиме – </w:t>
+      </w:r>
+      <w:r>
         <w:rPr>
           <w:i/>
           <w:color w:val="C00000"/>
           <w:sz w:val="28"/>
           <w:szCs w:val="28"/>
-        </w:rPr>
-      </w:pPr>
-      <w:r>
-        <w:rPr>
-          <w:sz w:val="28"/>
-          <w:szCs w:val="28"/>
-        </w:rPr>
-        <w:t xml:space="preserve">В фоновом режиме – </w:t>
+          <w:lang w:val="en-US"/>
+        </w:rPr>
+        <w:t>command</w:t>
       </w:r>
       <w:r>
         <w:rPr>
@@ -513,37 +473,36 @@
           <w:color w:val="C00000"/>
           <w:sz w:val="28"/>
           <w:szCs w:val="28"/>
-          <w:lang w:val="en-US"/>
-        </w:rPr>
-        <w:t>command</w:t>
-      </w:r>
-      <w:r>
+        </w:rPr>
+        <w:t xml:space="preserve"> &amp;</w:t>
+      </w:r>
+    </w:p>
+    <w:p>
+      <w:pPr>
+        <w:pStyle w:val="Default"/>
+        <w:spacing w:line="300" w:lineRule="auto"/>
         <w:rPr>
           <w:i/>
           <w:color w:val="C00000"/>
           <w:sz w:val="28"/>
           <w:szCs w:val="28"/>
         </w:rPr>
-        <w:t xml:space="preserve"> &amp;</w:t>
-      </w:r>
-    </w:p>
-    <w:p>
-      <w:pPr>
-        <w:pStyle w:val="Default"/>
-        <w:spacing w:after="360" w:line="300" w:lineRule="auto"/>
+      </w:pPr>
+      <w:r>
+        <w:rPr>
+          <w:sz w:val="28"/>
+          <w:szCs w:val="28"/>
+        </w:rPr>
+        <w:t xml:space="preserve">По расписанию </w:t>
+      </w:r>
+      <w:r>
         <w:rPr>
           <w:i/>
           <w:color w:val="C00000"/>
           <w:sz w:val="28"/>
           <w:szCs w:val="28"/>
         </w:rPr>
-      </w:pPr>
-      <w:r>
-        <w:rPr>
-          <w:sz w:val="28"/>
-          <w:szCs w:val="28"/>
-        </w:rPr>
-        <w:t xml:space="preserve">По расписанию </w:t>
+        <w:t>/</w:t>
       </w:r>
       <w:r>
         <w:rPr>
@@ -551,31 +510,46 @@
           <w:color w:val="C00000"/>
           <w:sz w:val="28"/>
           <w:szCs w:val="28"/>
-        </w:rPr>
-        <w:t>/</w:t>
-      </w:r>
-      <w:proofErr w:type="spellStart"/>
+          <w:lang w:val="en-US"/>
+        </w:rPr>
+        <w:t>etc</w:t>
+      </w:r>
       <w:r>
         <w:rPr>
           <w:i/>
           <w:color w:val="C00000"/>
           <w:sz w:val="28"/>
           <w:szCs w:val="28"/>
-          <w:lang w:val="en-US"/>
-        </w:rPr>
-        <w:t>etc</w:t>
-      </w:r>
-      <w:proofErr w:type="spellEnd"/>
+        </w:rPr>
+        <w:t>/</w:t>
+      </w:r>
       <w:r>
         <w:rPr>
           <w:i/>
           <w:color w:val="C00000"/>
           <w:sz w:val="28"/>
           <w:szCs w:val="28"/>
-        </w:rPr>
-        <w:t>/</w:t>
-      </w:r>
-      <w:proofErr w:type="spellStart"/>
+          <w:lang w:val="en-US"/>
+        </w:rPr>
+        <w:t>crontab</w:t>
+      </w:r>
+    </w:p>
+    <w:p>
+      <w:pPr>
+        <w:pStyle w:val="Default"/>
+        <w:spacing w:line="300" w:lineRule="auto"/>
+        <w:rPr>
+          <w:rFonts w:ascii="Arial" w:hAnsi="Arial" w:cs="Arial"/>
+        </w:rPr>
+      </w:pPr>
+      <w:r>
+        <w:rPr>
+          <w:color w:val="auto"/>
+          <w:sz w:val="28"/>
+          <w:szCs w:val="28"/>
+        </w:rPr>
+        <w:t xml:space="preserve">В будущем – </w:t>
+      </w:r>
       <w:r>
         <w:rPr>
           <w:i/>
@@ -584,25 +558,7 @@
           <w:szCs w:val="28"/>
           <w:lang w:val="en-US"/>
         </w:rPr>
-        <w:t>crontab</w:t>
-      </w:r>
-      <w:proofErr w:type="spellEnd"/>
-    </w:p>
-    <w:p>
-      <w:pPr>
-        <w:pStyle w:val="Default"/>
-        <w:spacing w:line="300" w:lineRule="auto"/>
-        <w:rPr>
-          <w:rFonts w:ascii="Arial" w:hAnsi="Arial" w:cs="Arial"/>
-        </w:rPr>
-      </w:pPr>
-      <w:r>
-        <w:rPr>
-          <w:color w:val="auto"/>
-          <w:sz w:val="28"/>
-          <w:szCs w:val="28"/>
-        </w:rPr>
-        <w:t xml:space="preserve">В будущем – </w:t>
+        <w:t>at</w:t>
       </w:r>
       <w:r>
         <w:rPr>
@@ -610,9 +566,8 @@
           <w:color w:val="C00000"/>
           <w:sz w:val="28"/>
           <w:szCs w:val="28"/>
-          <w:lang w:val="en-US"/>
-        </w:rPr>
-        <w:t>at</w:t>
+        </w:rPr>
+        <w:t xml:space="preserve"> –</w:t>
       </w:r>
       <w:r>
         <w:rPr>
@@ -620,16 +575,6 @@
           <w:color w:val="C00000"/>
           <w:sz w:val="28"/>
           <w:szCs w:val="28"/>
-        </w:rPr>
-        <w:t xml:space="preserve"> –</w:t>
-      </w:r>
-      <w:proofErr w:type="gramStart"/>
-      <w:r>
-        <w:rPr>
-          <w:i/>
-          <w:color w:val="C00000"/>
-          <w:sz w:val="28"/>
-          <w:szCs w:val="28"/>
           <w:lang w:val="en-US"/>
         </w:rPr>
         <w:t>t</w:t>
@@ -647,47 +592,7 @@
           <w:sz w:val="28"/>
           <w:szCs w:val="28"/>
         </w:rPr>
-        <w:t>ВВ</w:t>
-      </w:r>
-      <w:proofErr w:type="gramEnd"/>
-      <w:r>
-        <w:rPr>
-          <w:sz w:val="28"/>
-          <w:szCs w:val="28"/>
-        </w:rPr>
-        <w:t>][ГГ]</w:t>
-      </w:r>
-      <w:proofErr w:type="spellStart"/>
-      <w:r>
-        <w:rPr>
-          <w:sz w:val="28"/>
-          <w:szCs w:val="28"/>
-        </w:rPr>
-        <w:t>ММДДччмм</w:t>
-      </w:r>
-      <w:proofErr w:type="spellEnd"/>
-      <w:r>
-        <w:rPr>
-          <w:sz w:val="28"/>
-          <w:szCs w:val="28"/>
-        </w:rPr>
-        <w:t>[</w:t>
-      </w:r>
-      <w:proofErr w:type="spellStart"/>
-      <w:r>
-        <w:rPr>
-          <w:sz w:val="28"/>
-          <w:szCs w:val="28"/>
-        </w:rPr>
-        <w:t>сс</w:t>
-      </w:r>
-      <w:proofErr w:type="spellEnd"/>
-      <w:r>
-        <w:rPr>
-          <w:sz w:val="28"/>
-          <w:szCs w:val="28"/>
-        </w:rPr>
-        <w:t>] команда</w:t>
+        <w:t>ВВ][ГГ]ММДДччмм[сс] команда</w:t>
       </w:r>
       <w:r>
         <w:rPr>
@@ -701,7 +606,7 @@
     <w:p>
       <w:pPr>
         <w:pStyle w:val="Default"/>
-        <w:spacing w:after="360" w:line="300" w:lineRule="auto"/>
+        <w:spacing w:line="300" w:lineRule="auto"/>
         <w:rPr>
           <w:color w:val="auto"/>
           <w:sz w:val="28"/>
@@ -737,7 +642,6 @@
     <w:p>
       <w:pPr>
         <w:pStyle w:val="Default"/>
-        <w:spacing w:after="360"/>
         <w:rPr>
           <w:sz w:val="28"/>
           <w:szCs w:val="28"/>
@@ -754,7 +658,6 @@
     <w:p>
       <w:pPr>
         <w:pStyle w:val="Default"/>
-        <w:spacing w:after="360"/>
         <w:rPr>
           <w:sz w:val="28"/>
           <w:szCs w:val="28"/>
@@ -767,7 +670,6 @@
         </w:rPr>
         <w:t xml:space="preserve"> </w:t>
       </w:r>
-      <w:proofErr w:type="gramStart"/>
       <w:r>
         <w:rPr>
           <w:b/>
@@ -777,7 +679,6 @@
         </w:rPr>
         <w:t>top</w:t>
       </w:r>
-      <w:proofErr w:type="gramEnd"/>
       <w:r>
         <w:rPr>
           <w:sz w:val="28"/>
@@ -803,13 +704,11 @@
     <w:p>
       <w:pPr>
         <w:pStyle w:val="Default"/>
-        <w:spacing w:after="360"/>
-        <w:rPr>
-          <w:sz w:val="28"/>
-          <w:szCs w:val="28"/>
-        </w:rPr>
-      </w:pPr>
-      <w:proofErr w:type="spellStart"/>
+        <w:rPr>
+          <w:sz w:val="28"/>
+          <w:szCs w:val="28"/>
+        </w:rPr>
+      </w:pPr>
       <w:r>
         <w:rPr>
           <w:sz w:val="28"/>
@@ -818,7 +717,6 @@
         </w:rPr>
         <w:t>ps</w:t>
       </w:r>
-      <w:proofErr w:type="spellEnd"/>
       <w:r>
         <w:rPr>
           <w:sz w:val="28"/>
@@ -826,21 +724,12 @@
         </w:rPr>
         <w:t xml:space="preserve"> – </w:t>
       </w:r>
-      <w:proofErr w:type="gramStart"/>
-      <w:r>
-        <w:rPr>
-          <w:sz w:val="28"/>
-          <w:szCs w:val="28"/>
-        </w:rPr>
-        <w:t>список</w:t>
-      </w:r>
-      <w:proofErr w:type="gramEnd"/>
-      <w:r>
-        <w:rPr>
-          <w:sz w:val="28"/>
-          <w:szCs w:val="28"/>
-        </w:rPr>
-        <w:t xml:space="preserve"> процессов обычно используется с разными ключами или в скриптах.</w:t>
+      <w:r>
+        <w:rPr>
+          <w:sz w:val="28"/>
+          <w:szCs w:val="28"/>
+        </w:rPr>
+        <w:t>список процессов обычно используется с разными ключами или в скриптах.</w:t>
       </w:r>
       <w:r>
         <w:rPr>
@@ -849,7 +738,6 @@
         </w:rPr>
         <w:t xml:space="preserve"> (</w:t>
       </w:r>
-      <w:proofErr w:type="spellStart"/>
       <w:r>
         <w:rPr>
           <w:sz w:val="28"/>
@@ -858,7 +746,6 @@
         </w:rPr>
         <w:t>ps</w:t>
       </w:r>
-      <w:proofErr w:type="spellEnd"/>
       <w:r>
         <w:rPr>
           <w:sz w:val="28"/>
@@ -892,7 +779,6 @@
     <w:p>
       <w:pPr>
         <w:pStyle w:val="Default"/>
-        <w:spacing w:after="360"/>
         <w:rPr>
           <w:sz w:val="28"/>
           <w:szCs w:val="28"/>
@@ -909,14 +795,11 @@
     <w:p>
       <w:pPr>
         <w:pStyle w:val="Default"/>
-        <w:spacing w:after="360"/>
-        <w:rPr>
-          <w:sz w:val="28"/>
-          <w:szCs w:val="28"/>
-        </w:rPr>
-      </w:pPr>
-      <w:proofErr w:type="spellStart"/>
-      <w:proofErr w:type="gramStart"/>
+        <w:rPr>
+          <w:sz w:val="28"/>
+          <w:szCs w:val="28"/>
+        </w:rPr>
+      </w:pPr>
       <w:r>
         <w:rPr>
           <w:rFonts w:asciiTheme="minorHAnsi" w:hAnsiTheme="minorHAnsi" w:cstheme="minorHAnsi"/>
@@ -928,8 +811,6 @@
         </w:rPr>
         <w:t>ps</w:t>
       </w:r>
-      <w:proofErr w:type="spellEnd"/>
-      <w:proofErr w:type="gramEnd"/>
       <w:r>
         <w:rPr>
           <w:rFonts w:asciiTheme="minorHAnsi" w:hAnsiTheme="minorHAnsi" w:cstheme="minorHAnsi"/>
@@ -999,7 +880,6 @@
         </w:rPr>
         <w:t xml:space="preserve"> |</w:t>
       </w:r>
-      <w:proofErr w:type="spellStart"/>
       <w:r>
         <w:rPr>
           <w:i/>
@@ -1010,7 +890,6 @@
         </w:rPr>
         <w:t>grep</w:t>
       </w:r>
-      <w:proofErr w:type="spellEnd"/>
       <w:r>
         <w:rPr>
           <w:sz w:val="28"/>
@@ -1051,7 +930,7 @@
           <w:left w:val="single" w:sz="24" w:space="16" w:color="EF4423"/>
         </w:pBdr>
         <w:shd w:val="clear" w:color="auto" w:fill="FFFAEF"/>
-        <w:spacing w:before="320" w:after="320" w:line="375" w:lineRule="atLeast"/>
+        <w:spacing w:before="320" w:line="375" w:lineRule="atLeast"/>
         <w:ind w:firstLine="150"/>
         <w:textAlignment w:val="baseline"/>
         <w:rPr>
@@ -1062,7 +941,6 @@
           <w:lang w:val="en-US"/>
         </w:rPr>
       </w:pPr>
-      <w:proofErr w:type="gramStart"/>
       <w:r>
         <w:rPr>
           <w:rStyle w:val="a3"/>
@@ -1072,20 +950,7 @@
           <w:shd w:val="clear" w:color="auto" w:fill="FFFFFF"/>
           <w:lang w:val="en-US"/>
         </w:rPr>
-        <w:lastRenderedPageBreak/>
-        <w:t>kill</w:t>
-      </w:r>
-      <w:proofErr w:type="gramEnd"/>
-      <w:r>
-        <w:rPr>
-          <w:rStyle w:val="a3"/>
-          <w:rFonts w:ascii="Segoe UI" w:hAnsi="Segoe UI" w:cs="Segoe UI"/>
-          <w:color w:val="212529"/>
-          <w:bdr w:val="none" w:sz="0" w:space="0" w:color="auto" w:frame="1"/>
-          <w:shd w:val="clear" w:color="auto" w:fill="FFFFFF"/>
-          <w:lang w:val="en-US"/>
-        </w:rPr>
-        <w:t xml:space="preserve"> -9 PID</w:t>
+        <w:t>kill -9 PID</w:t>
       </w:r>
       <w:r>
         <w:rPr>
@@ -1166,7 +1031,7 @@
           <w:left w:val="single" w:sz="24" w:space="16" w:color="EF4423"/>
         </w:pBdr>
         <w:shd w:val="clear" w:color="auto" w:fill="FFFAEF"/>
-        <w:spacing w:before="320" w:after="320" w:line="375" w:lineRule="atLeast"/>
+        <w:spacing w:before="320" w:line="375" w:lineRule="atLeast"/>
         <w:ind w:firstLine="150"/>
         <w:textAlignment w:val="baseline"/>
         <w:rPr>
@@ -1176,7 +1041,6 @@
           <w:szCs w:val="24"/>
         </w:rPr>
       </w:pPr>
-      <w:proofErr w:type="spellStart"/>
       <w:r>
         <w:rPr>
           <w:rFonts w:ascii="Monaco" w:hAnsi="Monaco"/>
@@ -1184,17 +1048,7 @@
           <w:sz w:val="24"/>
           <w:szCs w:val="24"/>
         </w:rPr>
-        <w:t>pkill</w:t>
-      </w:r>
-      <w:proofErr w:type="spellEnd"/>
-      <w:r>
-        <w:rPr>
-          <w:rFonts w:ascii="Monaco" w:hAnsi="Monaco"/>
-          <w:color w:val="212529"/>
-          <w:sz w:val="24"/>
-          <w:szCs w:val="24"/>
-        </w:rPr>
-        <w:t xml:space="preserve"> </w:t>
+        <w:t xml:space="preserve">pkill </w:t>
       </w:r>
       <w:r>
         <w:rPr>
@@ -1213,7 +1067,7 @@
           <w:left w:val="single" w:sz="24" w:space="16" w:color="EF4423"/>
         </w:pBdr>
         <w:shd w:val="clear" w:color="auto" w:fill="FFFAEF"/>
-        <w:spacing w:before="320" w:after="320" w:line="375" w:lineRule="atLeast"/>
+        <w:spacing w:before="320" w:line="375" w:lineRule="atLeast"/>
         <w:ind w:firstLine="150"/>
         <w:textAlignment w:val="baseline"/>
         <w:rPr>
@@ -1223,7 +1077,6 @@
           <w:szCs w:val="24"/>
         </w:rPr>
       </w:pPr>
-      <w:proofErr w:type="spellStart"/>
       <w:r>
         <w:rPr>
           <w:rFonts w:ascii="Monaco" w:hAnsi="Monaco"/>
@@ -1231,17 +1084,7 @@
           <w:sz w:val="24"/>
           <w:szCs w:val="24"/>
         </w:rPr>
-        <w:t>killall</w:t>
-      </w:r>
-      <w:proofErr w:type="spellEnd"/>
-      <w:r>
-        <w:rPr>
-          <w:rFonts w:ascii="Monaco" w:hAnsi="Monaco"/>
-          <w:color w:val="212529"/>
-          <w:sz w:val="24"/>
-          <w:szCs w:val="24"/>
-        </w:rPr>
-        <w:t xml:space="preserve"> </w:t>
+        <w:t xml:space="preserve">killall </w:t>
       </w:r>
       <w:r>
         <w:rPr>
@@ -1265,27 +1108,24 @@
     <w:p>
       <w:pPr>
         <w:pStyle w:val="Default"/>
-        <w:spacing w:after="360"/>
-        <w:rPr>
-          <w:sz w:val="28"/>
-          <w:szCs w:val="28"/>
-        </w:rPr>
-      </w:pPr>
-    </w:p>
-    <w:p>
-      <w:pPr>
-        <w:pStyle w:val="Default"/>
-        <w:spacing w:after="360"/>
-        <w:rPr>
-          <w:sz w:val="28"/>
-          <w:szCs w:val="28"/>
-        </w:rPr>
-      </w:pPr>
-    </w:p>
-    <w:p>
-      <w:pPr>
-        <w:pStyle w:val="Default"/>
-        <w:spacing w:after="360"/>
+        <w:rPr>
+          <w:sz w:val="28"/>
+          <w:szCs w:val="28"/>
+        </w:rPr>
+      </w:pPr>
+    </w:p>
+    <w:p>
+      <w:pPr>
+        <w:pStyle w:val="Default"/>
+        <w:rPr>
+          <w:sz w:val="28"/>
+          <w:szCs w:val="28"/>
+        </w:rPr>
+      </w:pPr>
+    </w:p>
+    <w:p>
+      <w:pPr>
+        <w:pStyle w:val="Default"/>
         <w:rPr>
           <w:sz w:val="28"/>
           <w:szCs w:val="28"/>
@@ -1302,7 +1142,6 @@
     <w:p>
       <w:pPr>
         <w:pStyle w:val="Default"/>
-        <w:spacing w:after="360"/>
         <w:rPr>
           <w:i/>
           <w:color w:val="C00000"/>
@@ -1310,7 +1149,6 @@
           <w:szCs w:val="28"/>
         </w:rPr>
       </w:pPr>
-      <w:proofErr w:type="gramStart"/>
       <w:r>
         <w:rPr>
           <w:i/>
@@ -1321,51 +1159,31 @@
         </w:rPr>
         <w:t>top</w:t>
       </w:r>
-      <w:proofErr w:type="gramEnd"/>
-    </w:p>
-    <w:p>
-      <w:pPr>
-        <w:pStyle w:val="Default"/>
-        <w:spacing w:after="360"/>
-        <w:rPr>
-          <w:sz w:val="28"/>
-          <w:szCs w:val="28"/>
-        </w:rPr>
-      </w:pPr>
-      <w:r>
-        <w:rPr>
-          <w:sz w:val="28"/>
-          <w:szCs w:val="28"/>
-        </w:rPr>
-        <w:t xml:space="preserve">6. Какую информацию можно получить из команды </w:t>
-      </w:r>
-      <w:proofErr w:type="spellStart"/>
-      <w:r>
-        <w:rPr>
-          <w:sz w:val="28"/>
-          <w:szCs w:val="28"/>
-        </w:rPr>
-        <w:t>top</w:t>
-      </w:r>
-      <w:proofErr w:type="spellEnd"/>
-      <w:r>
-        <w:rPr>
-          <w:sz w:val="28"/>
-          <w:szCs w:val="28"/>
-        </w:rPr>
-        <w:t>?</w:t>
-      </w:r>
-    </w:p>
-    <w:p>
-      <w:pPr>
-        <w:pStyle w:val="Default"/>
-        <w:rPr>
-          <w:sz w:val="28"/>
-          <w:szCs w:val="28"/>
-        </w:rPr>
-      </w:pPr>
-      <w:proofErr w:type="spellStart"/>
-      <w:proofErr w:type="gramStart"/>
+    </w:p>
+    <w:p>
+      <w:pPr>
+        <w:pStyle w:val="Default"/>
+        <w:rPr>
+          <w:sz w:val="28"/>
+          <w:szCs w:val="28"/>
+        </w:rPr>
+      </w:pPr>
+      <w:r>
+        <w:rPr>
+          <w:sz w:val="28"/>
+          <w:szCs w:val="28"/>
+        </w:rPr>
+        <w:t>6. Какую информацию можно получить из команды top?</w:t>
+      </w:r>
+    </w:p>
+    <w:p>
+      <w:pPr>
+        <w:pStyle w:val="Default"/>
+        <w:rPr>
+          <w:sz w:val="28"/>
+          <w:szCs w:val="28"/>
+        </w:rPr>
+      </w:pPr>
       <w:r>
         <w:rPr>
           <w:sz w:val="28"/>
@@ -1374,8 +1192,6 @@
         </w:rPr>
         <w:t>Pid</w:t>
       </w:r>
-      <w:proofErr w:type="spellEnd"/>
-      <w:proofErr w:type="gramEnd"/>
       <w:r>
         <w:rPr>
           <w:sz w:val="28"/>
@@ -1430,7 +1246,6 @@
           <w:szCs w:val="28"/>
         </w:rPr>
       </w:pPr>
-      <w:proofErr w:type="spellStart"/>
       <w:r>
         <w:rPr>
           <w:sz w:val="28"/>
@@ -1439,7 +1254,6 @@
         </w:rPr>
         <w:t>Pr</w:t>
       </w:r>
-      <w:proofErr w:type="spellEnd"/>
       <w:r>
         <w:rPr>
           <w:sz w:val="28"/>
@@ -1454,7 +1268,6 @@
         </w:rPr>
         <w:t xml:space="preserve">и </w:t>
       </w:r>
-      <w:proofErr w:type="gramStart"/>
       <w:r>
         <w:rPr>
           <w:sz w:val="28"/>
@@ -1470,7 +1283,6 @@
         </w:rPr>
         <w:t>(</w:t>
       </w:r>
-      <w:proofErr w:type="gramEnd"/>
       <w:r>
         <w:rPr>
           <w:sz w:val="28"/>
@@ -1539,6 +1351,7 @@
           <w:sz w:val="26"/>
           <w:szCs w:val="26"/>
           <w:shd w:val="clear" w:color="auto" w:fill="FFFFFF"/>
+          <w:lang w:val="en-US"/>
         </w:rPr>
         <w:t xml:space="preserve"> — </w:t>
       </w:r>
@@ -1559,6 +1372,7 @@
           <w:sz w:val="26"/>
           <w:szCs w:val="26"/>
           <w:shd w:val="clear" w:color="auto" w:fill="FFFFFF"/>
+          <w:lang w:val="en-US"/>
         </w:rPr>
         <w:t xml:space="preserve"> </w:t>
       </w:r>
@@ -1579,6 +1393,7 @@
           <w:sz w:val="26"/>
           <w:szCs w:val="26"/>
           <w:shd w:val="clear" w:color="auto" w:fill="FFFFFF"/>
+          <w:lang w:val="en-US"/>
         </w:rPr>
         <w:t xml:space="preserve"> </w:t>
       </w:r>
@@ -1599,6 +1414,7 @@
           <w:sz w:val="26"/>
           <w:szCs w:val="26"/>
           <w:shd w:val="clear" w:color="auto" w:fill="FFFFFF"/>
+          <w:lang w:val="en-US"/>
         </w:rPr>
         <w:t xml:space="preserve">: </w:t>
       </w:r>
@@ -1620,6 +1436,7 @@
           <w:sz w:val="26"/>
           <w:szCs w:val="26"/>
           <w:shd w:val="clear" w:color="auto" w:fill="FFFFFF"/>
+          <w:lang w:val="en-US"/>
         </w:rPr>
         <w:t xml:space="preserve"> </w:t>
       </w:r>
@@ -1630,6 +1447,7 @@
           <w:sz w:val="26"/>
           <w:szCs w:val="26"/>
           <w:shd w:val="clear" w:color="auto" w:fill="FFFFFF"/>
+          <w:lang w:val="en-US"/>
         </w:rPr>
         <w:t>—</w:t>
       </w:r>
@@ -1640,6 +1458,7 @@
           <w:sz w:val="26"/>
           <w:szCs w:val="26"/>
           <w:shd w:val="clear" w:color="auto" w:fill="FFFFFF"/>
+          <w:lang w:val="en-US"/>
         </w:rPr>
         <w:t xml:space="preserve"> </w:t>
       </w:r>
@@ -1661,6 +1480,7 @@
           <w:sz w:val="26"/>
           <w:szCs w:val="26"/>
           <w:shd w:val="clear" w:color="auto" w:fill="FFFFFF"/>
+          <w:lang w:val="en-US"/>
         </w:rPr>
         <w:t xml:space="preserve">; </w:t>
       </w:r>
@@ -1682,6 +1502,7 @@
           <w:sz w:val="26"/>
           <w:szCs w:val="26"/>
           <w:shd w:val="clear" w:color="auto" w:fill="FFFFFF"/>
+          <w:lang w:val="en-US"/>
         </w:rPr>
         <w:t xml:space="preserve"> </w:t>
       </w:r>
@@ -1692,6 +1513,7 @@
           <w:sz w:val="26"/>
           <w:szCs w:val="26"/>
           <w:shd w:val="clear" w:color="auto" w:fill="FFFFFF"/>
+          <w:lang w:val="en-US"/>
         </w:rPr>
         <w:t>—</w:t>
       </w:r>
@@ -1702,6 +1524,7 @@
           <w:sz w:val="26"/>
           <w:szCs w:val="26"/>
           <w:shd w:val="clear" w:color="auto" w:fill="FFFFFF"/>
+          <w:lang w:val="en-US"/>
         </w:rPr>
         <w:t xml:space="preserve"> </w:t>
       </w:r>
@@ -1723,6 +1546,7 @@
           <w:sz w:val="26"/>
           <w:szCs w:val="26"/>
           <w:shd w:val="clear" w:color="auto" w:fill="FFFFFF"/>
+          <w:lang w:val="en-US"/>
         </w:rPr>
         <w:t xml:space="preserve">, </w:t>
       </w:r>
@@ -1744,6 +1568,7 @@
           <w:sz w:val="26"/>
           <w:szCs w:val="26"/>
           <w:shd w:val="clear" w:color="auto" w:fill="FFFFFF"/>
+          <w:lang w:val="en-US"/>
         </w:rPr>
         <w:t xml:space="preserve"> </w:t>
       </w:r>
@@ -1754,6 +1579,7 @@
           <w:sz w:val="26"/>
           <w:szCs w:val="26"/>
           <w:shd w:val="clear" w:color="auto" w:fill="FFFFFF"/>
+          <w:lang w:val="en-US"/>
         </w:rPr>
         <w:t>—</w:t>
       </w:r>
@@ -1764,6 +1590,7 @@
           <w:sz w:val="26"/>
           <w:szCs w:val="26"/>
           <w:shd w:val="clear" w:color="auto" w:fill="FFFFFF"/>
+          <w:lang w:val="en-US"/>
         </w:rPr>
         <w:t xml:space="preserve"> </w:t>
       </w:r>
@@ -1811,6 +1638,7 @@
           <w:sz w:val="28"/>
           <w:szCs w:val="28"/>
         </w:rPr>
+        <w:lastRenderedPageBreak/>
         <w:t>**%MEM — процент ОЗУ, используемой процессом</w:t>
       </w:r>
     </w:p>
@@ -1868,23 +1696,7 @@
           <w:sz w:val="28"/>
           <w:szCs w:val="28"/>
         </w:rPr>
-        <w:t>Первая строчка (</w:t>
-      </w:r>
-      <w:proofErr w:type="spellStart"/>
-      <w:r>
-        <w:rPr>
-          <w:sz w:val="28"/>
-          <w:szCs w:val="28"/>
-        </w:rPr>
-        <w:t>top</w:t>
-      </w:r>
-      <w:proofErr w:type="spellEnd"/>
-      <w:r>
-        <w:rPr>
-          <w:sz w:val="28"/>
-          <w:szCs w:val="28"/>
-        </w:rPr>
-        <w:t>) дает нам общее представление о загрузке системы. Здесь указано:</w:t>
+        <w:t>Первая строчка (top) дает нам общее представление о загрузке системы. Здесь указано:</w:t>
       </w:r>
     </w:p>
     <w:p>
@@ -1916,118 +1728,53 @@
           <w:sz w:val="28"/>
           <w:szCs w:val="28"/>
         </w:rPr>
-        <w:t xml:space="preserve">** </w:t>
-      </w:r>
-      <w:proofErr w:type="spellStart"/>
-      <w:r>
-        <w:rPr>
-          <w:sz w:val="28"/>
-          <w:szCs w:val="28"/>
-        </w:rPr>
-        <w:t>up</w:t>
-      </w:r>
-      <w:proofErr w:type="spellEnd"/>
-      <w:r>
-        <w:rPr>
-          <w:sz w:val="28"/>
-          <w:szCs w:val="28"/>
-        </w:rPr>
-        <w:t xml:space="preserve"> — продолжительность работы системы с момента запуска</w:t>
-      </w:r>
-    </w:p>
-    <w:p>
-      <w:pPr>
-        <w:pStyle w:val="Default"/>
-        <w:rPr>
-          <w:sz w:val="28"/>
-          <w:szCs w:val="28"/>
-        </w:rPr>
-      </w:pPr>
-      <w:r>
-        <w:rPr>
-          <w:sz w:val="28"/>
-          <w:szCs w:val="28"/>
-        </w:rPr>
-        <w:t xml:space="preserve">** </w:t>
-      </w:r>
-      <w:proofErr w:type="spellStart"/>
-      <w:r>
-        <w:rPr>
-          <w:sz w:val="28"/>
-          <w:szCs w:val="28"/>
-        </w:rPr>
-        <w:t>user</w:t>
-      </w:r>
-      <w:proofErr w:type="spellEnd"/>
-      <w:r>
-        <w:rPr>
-          <w:sz w:val="28"/>
-          <w:szCs w:val="28"/>
-        </w:rPr>
-        <w:t xml:space="preserve"> — текущее количество пользователей системы</w:t>
-      </w:r>
-    </w:p>
-    <w:p>
-      <w:pPr>
-        <w:pStyle w:val="Default"/>
-        <w:rPr>
-          <w:sz w:val="28"/>
-          <w:szCs w:val="28"/>
-        </w:rPr>
-      </w:pPr>
-      <w:r>
-        <w:rPr>
-          <w:sz w:val="28"/>
-          <w:szCs w:val="28"/>
-        </w:rPr>
-        <w:t xml:space="preserve">** </w:t>
-      </w:r>
-      <w:proofErr w:type="spellStart"/>
-      <w:r>
-        <w:rPr>
-          <w:sz w:val="28"/>
-          <w:szCs w:val="28"/>
-        </w:rPr>
-        <w:t>load</w:t>
-      </w:r>
-      <w:proofErr w:type="spellEnd"/>
-      <w:r>
-        <w:rPr>
-          <w:sz w:val="28"/>
-          <w:szCs w:val="28"/>
-        </w:rPr>
-        <w:t xml:space="preserve"> </w:t>
-      </w:r>
-      <w:proofErr w:type="spellStart"/>
-      <w:r>
-        <w:rPr>
-          <w:sz w:val="28"/>
-          <w:szCs w:val="28"/>
-        </w:rPr>
-        <w:t>average</w:t>
-      </w:r>
-      <w:proofErr w:type="spellEnd"/>
-      <w:r>
-        <w:rPr>
-          <w:sz w:val="28"/>
-          <w:szCs w:val="28"/>
-        </w:rPr>
-        <w:t xml:space="preserve"> — средняя загруженность системы одну минуту назад, пять и 15 соответственно.</w:t>
-      </w:r>
-    </w:p>
-    <w:p>
-      <w:pPr>
-        <w:pStyle w:val="Default"/>
-        <w:rPr>
-          <w:sz w:val="28"/>
-          <w:szCs w:val="28"/>
-        </w:rPr>
-      </w:pPr>
-    </w:p>
-    <w:p>
-      <w:pPr>
-        <w:pStyle w:val="Default"/>
-        <w:spacing w:after="360"/>
+        <w:t>** up — продолжительность работы системы с момента запуска</w:t>
+      </w:r>
+    </w:p>
+    <w:p>
+      <w:pPr>
+        <w:pStyle w:val="Default"/>
+        <w:rPr>
+          <w:sz w:val="28"/>
+          <w:szCs w:val="28"/>
+        </w:rPr>
+      </w:pPr>
+      <w:r>
+        <w:rPr>
+          <w:sz w:val="28"/>
+          <w:szCs w:val="28"/>
+        </w:rPr>
+        <w:t>** user — текущее количество пользователей системы</w:t>
+      </w:r>
+    </w:p>
+    <w:p>
+      <w:pPr>
+        <w:pStyle w:val="Default"/>
+        <w:rPr>
+          <w:sz w:val="28"/>
+          <w:szCs w:val="28"/>
+        </w:rPr>
+      </w:pPr>
+      <w:r>
+        <w:rPr>
+          <w:sz w:val="28"/>
+          <w:szCs w:val="28"/>
+        </w:rPr>
+        <w:t>** load average — средняя загруженность системы одну минуту назад, пять и 15 соответственно.</w:t>
+      </w:r>
+    </w:p>
+    <w:p>
+      <w:pPr>
+        <w:pStyle w:val="Default"/>
+        <w:rPr>
+          <w:sz w:val="28"/>
+          <w:szCs w:val="28"/>
+        </w:rPr>
+      </w:pPr>
+    </w:p>
+    <w:p>
+      <w:pPr>
+        <w:pStyle w:val="Default"/>
         <w:rPr>
           <w:sz w:val="28"/>
           <w:szCs w:val="28"/>
@@ -2044,12 +1791,10 @@
     <w:p>
       <w:pPr>
         <w:pStyle w:val="Default"/>
-        <w:spacing w:after="360"/>
         <w:rPr>
           <w:b/>
           <w:sz w:val="28"/>
           <w:szCs w:val="28"/>
-          <w:lang w:val="en-US"/>
         </w:rPr>
       </w:pPr>
       <w:r>
@@ -2068,7 +1813,6 @@
           <w:sz w:val="28"/>
           <w:szCs w:val="28"/>
           <w:u w:val="single"/>
-          <w:lang w:val="en-US"/>
         </w:rPr>
         <w:t>&amp;</w:t>
       </w:r>
@@ -2076,40 +1820,22 @@
     <w:p>
       <w:pPr>
         <w:pStyle w:val="Default"/>
-        <w:spacing w:after="360"/>
-        <w:rPr>
-          <w:sz w:val="28"/>
-          <w:szCs w:val="28"/>
-        </w:rPr>
-      </w:pPr>
-      <w:r>
-        <w:rPr>
-          <w:sz w:val="28"/>
-          <w:szCs w:val="28"/>
-        </w:rPr>
-        <w:t xml:space="preserve">8. Как запустить процесс через </w:t>
-      </w:r>
-      <w:proofErr w:type="spellStart"/>
-      <w:r>
-        <w:rPr>
-          <w:sz w:val="28"/>
-          <w:szCs w:val="28"/>
-        </w:rPr>
-        <w:t>screen</w:t>
-      </w:r>
-      <w:proofErr w:type="spellEnd"/>
-      <w:r>
-        <w:rPr>
-          <w:sz w:val="28"/>
-          <w:szCs w:val="28"/>
-        </w:rPr>
-        <w:t xml:space="preserve">? </w:t>
-      </w:r>
-    </w:p>
-    <w:p>
-      <w:pPr>
-        <w:pStyle w:val="Default"/>
-        <w:spacing w:after="360"/>
+        <w:rPr>
+          <w:sz w:val="28"/>
+          <w:szCs w:val="28"/>
+        </w:rPr>
+      </w:pPr>
+      <w:r>
+        <w:rPr>
+          <w:sz w:val="28"/>
+          <w:szCs w:val="28"/>
+        </w:rPr>
+        <w:t xml:space="preserve">8. Как запустить процесс через screen? </w:t>
+      </w:r>
+    </w:p>
+    <w:p>
+      <w:pPr>
+        <w:pStyle w:val="Default"/>
         <w:rPr>
           <w:i/>
           <w:color w:val="C00000"/>
@@ -2141,7 +1867,6 @@
     <w:p>
       <w:pPr>
         <w:pStyle w:val="Default"/>
-        <w:spacing w:after="360"/>
         <w:rPr>
           <w:i/>
           <w:color w:val="C00000"/>
@@ -2157,7 +1882,6 @@
         </w:rPr>
         <w:t>Команда </w:t>
       </w:r>
-      <w:proofErr w:type="spellStart"/>
       <w:r>
         <w:rPr>
           <w:rStyle w:val="a3"/>
@@ -2168,56 +1892,29 @@
         </w:rPr>
         <w:t>screen</w:t>
       </w:r>
-      <w:proofErr w:type="spellEnd"/>
       <w:r>
         <w:rPr>
           <w:rFonts w:ascii="Open Sans" w:hAnsi="Open Sans"/>
           <w:color w:val="444444"/>
           <w:shd w:val="clear" w:color="auto" w:fill="FFFFFF"/>
         </w:rPr>
-        <w:t xml:space="preserve"> является эффективным инструментом для системного администрирования, особенно при работе с системой без среды рабочего стола. Имея </w:t>
-      </w:r>
-      <w:r>
-        <w:rPr>
-          <w:rFonts w:ascii="Open Sans" w:hAnsi="Open Sans"/>
-          <w:color w:val="444444"/>
-          <w:shd w:val="clear" w:color="auto" w:fill="FFFFFF"/>
-        </w:rPr>
-        <w:lastRenderedPageBreak/>
-        <w:t>один терминал, вы можете создавать несколько окон для обработки параллельных процессов без конфликтов между ними.</w:t>
-      </w:r>
-    </w:p>
-    <w:p>
-      <w:pPr>
-        <w:pStyle w:val="Default"/>
-        <w:spacing w:after="360"/>
-        <w:rPr>
-          <w:sz w:val="28"/>
-          <w:szCs w:val="28"/>
-        </w:rPr>
-      </w:pPr>
-      <w:r>
-        <w:rPr>
-          <w:sz w:val="28"/>
-          <w:szCs w:val="28"/>
-        </w:rPr>
-        <w:t xml:space="preserve">9. Как запустить процесс через </w:t>
-      </w:r>
-      <w:proofErr w:type="spellStart"/>
-      <w:r>
-        <w:rPr>
-          <w:sz w:val="28"/>
-          <w:szCs w:val="28"/>
-        </w:rPr>
-        <w:t>cron</w:t>
-      </w:r>
-      <w:proofErr w:type="spellEnd"/>
-      <w:r>
-        <w:rPr>
-          <w:sz w:val="28"/>
-          <w:szCs w:val="28"/>
-        </w:rPr>
-        <w:t xml:space="preserve">? </w:t>
+        <w:t> является эффективным инструментом для системного администрирования, особенно при работе с системой без среды рабочего стола. Имея один терминал, вы можете создавать несколько окон для обработки параллельных процессов без конфликтов между ними.</w:t>
+      </w:r>
+    </w:p>
+    <w:p>
+      <w:pPr>
+        <w:pStyle w:val="Default"/>
+        <w:rPr>
+          <w:sz w:val="28"/>
+          <w:szCs w:val="28"/>
+        </w:rPr>
+      </w:pPr>
+      <w:r>
+        <w:rPr>
+          <w:sz w:val="28"/>
+          <w:szCs w:val="28"/>
+        </w:rPr>
+        <w:t xml:space="preserve">9. Как запустить процесс через cron? </w:t>
       </w:r>
     </w:p>
     <w:p>
@@ -2230,61 +1927,23 @@
           <w:right w:val="single" w:sz="6" w:space="7" w:color="CCCCCC"/>
         </w:pBdr>
         <w:shd w:val="clear" w:color="auto" w:fill="F5F5F5"/>
-        <w:wordWrap w:val="0"/>
-        <w:spacing w:after="150"/>
         <w:rPr>
           <w:rFonts w:asciiTheme="minorHAnsi" w:hAnsiTheme="minorHAnsi"/>
           <w:color w:val="333333"/>
         </w:rPr>
       </w:pPr>
-      <w:proofErr w:type="spellStart"/>
       <w:r>
         <w:rPr>
           <w:rFonts w:ascii="Monaco" w:hAnsi="Monaco"/>
           <w:color w:val="333333"/>
         </w:rPr>
-        <w:t>systemctl</w:t>
-      </w:r>
-      <w:proofErr w:type="spellEnd"/>
+        <w:t>systemctl status crond.service</w:t>
+      </w:r>
       <w:r>
         <w:rPr>
           <w:rFonts w:ascii="Monaco" w:hAnsi="Monaco"/>
           <w:color w:val="333333"/>
         </w:rPr>
-        <w:t xml:space="preserve"> </w:t>
-      </w:r>
-      <w:proofErr w:type="spellStart"/>
-      <w:r>
-        <w:rPr>
-          <w:rFonts w:ascii="Monaco" w:hAnsi="Monaco"/>
-          <w:color w:val="333333"/>
-        </w:rPr>
-        <w:t>status</w:t>
-      </w:r>
-      <w:proofErr w:type="spellEnd"/>
-      <w:r>
-        <w:rPr>
-          <w:rFonts w:ascii="Monaco" w:hAnsi="Monaco"/>
-          <w:color w:val="333333"/>
-        </w:rPr>
-        <w:t xml:space="preserve"> </w:t>
-      </w:r>
-      <w:proofErr w:type="spellStart"/>
-      <w:proofErr w:type="gramStart"/>
-      <w:r>
-        <w:rPr>
-          <w:rFonts w:ascii="Monaco" w:hAnsi="Monaco"/>
-          <w:color w:val="333333"/>
-        </w:rPr>
-        <w:t>crond.service</w:t>
-      </w:r>
-      <w:proofErr w:type="spellEnd"/>
-      <w:proofErr w:type="gramEnd"/>
-      <w:r>
-        <w:rPr>
-          <w:rFonts w:ascii="Monaco" w:hAnsi="Monaco"/>
-          <w:color w:val="333333"/>
-        </w:rPr>
         <w:t xml:space="preserve"> –</w:t>
       </w:r>
       <w:r>
@@ -2298,85 +1957,42 @@
     <w:p>
       <w:pPr>
         <w:pStyle w:val="Default"/>
-        <w:spacing w:after="360"/>
-        <w:rPr>
-          <w:sz w:val="28"/>
-          <w:szCs w:val="28"/>
-          <w:lang w:val="en-US"/>
-        </w:rPr>
-      </w:pPr>
-      <w:proofErr w:type="spellStart"/>
-      <w:proofErr w:type="gramStart"/>
-      <w:r>
-        <w:rPr>
-          <w:sz w:val="28"/>
-          <w:szCs w:val="28"/>
-          <w:lang w:val="en-US"/>
-        </w:rPr>
-        <w:t>etc</w:t>
-      </w:r>
-      <w:proofErr w:type="spellEnd"/>
-      <w:r>
-        <w:rPr>
-          <w:sz w:val="28"/>
-          <w:szCs w:val="28"/>
-          <w:lang w:val="en-US"/>
-        </w:rPr>
-        <w:t>/</w:t>
-      </w:r>
-      <w:proofErr w:type="spellStart"/>
-      <w:r>
-        <w:rPr>
-          <w:sz w:val="28"/>
-          <w:szCs w:val="28"/>
-          <w:lang w:val="en-US"/>
-        </w:rPr>
-        <w:t>crontab</w:t>
-      </w:r>
-      <w:proofErr w:type="spellEnd"/>
-      <w:proofErr w:type="gramEnd"/>
-    </w:p>
-    <w:p>
-      <w:pPr>
-        <w:pStyle w:val="Default"/>
-        <w:spacing w:after="360"/>
-        <w:rPr>
-          <w:sz w:val="28"/>
-          <w:szCs w:val="28"/>
-          <w:lang w:val="en-US"/>
-        </w:rPr>
-      </w:pPr>
-      <w:r>
-        <w:rPr>
-          <w:sz w:val="28"/>
-          <w:szCs w:val="28"/>
-          <w:lang w:val="en-US"/>
-        </w:rPr>
-        <w:t xml:space="preserve">/2 </w:t>
-      </w:r>
-      <w:proofErr w:type="spellStart"/>
-      <w:r>
-        <w:rPr>
-          <w:sz w:val="28"/>
-          <w:szCs w:val="28"/>
-          <w:lang w:val="en-US"/>
-        </w:rPr>
-        <w:t>шаг</w:t>
-      </w:r>
-      <w:proofErr w:type="spellEnd"/>
-      <w:r>
-        <w:rPr>
-          <w:sz w:val="28"/>
-          <w:szCs w:val="28"/>
-          <w:lang w:val="en-US"/>
-        </w:rPr>
-        <w:t>=2</w:t>
-      </w:r>
-    </w:p>
-    <w:p>
-      <w:pPr>
-        <w:pStyle w:val="Default"/>
-        <w:spacing w:after="360"/>
+        <w:rPr>
+          <w:sz w:val="28"/>
+          <w:szCs w:val="28"/>
+          <w:lang w:val="en-US"/>
+        </w:rPr>
+      </w:pPr>
+      <w:r>
+        <w:rPr>
+          <w:sz w:val="28"/>
+          <w:szCs w:val="28"/>
+          <w:lang w:val="en-US"/>
+        </w:rPr>
+        <w:t>etc/crontab</w:t>
+      </w:r>
+    </w:p>
+    <w:p>
+      <w:pPr>
+        <w:pStyle w:val="Default"/>
+        <w:rPr>
+          <w:sz w:val="28"/>
+          <w:szCs w:val="28"/>
+          <w:lang w:val="en-US"/>
+        </w:rPr>
+      </w:pPr>
+      <w:r>
+        <w:rPr>
+          <w:sz w:val="28"/>
+          <w:szCs w:val="28"/>
+          <w:lang w:val="en-US"/>
+        </w:rPr>
+        <w:t>/2 шаг=2</w:t>
+      </w:r>
+    </w:p>
+    <w:p>
+      <w:pPr>
+        <w:pStyle w:val="Default"/>
         <w:rPr>
           <w:sz w:val="28"/>
           <w:szCs w:val="28"/>
@@ -2391,7 +2007,6 @@
         </w:rPr>
         <w:t xml:space="preserve">- </w:t>
       </w:r>
-      <w:proofErr w:type="gramStart"/>
       <w:r>
         <w:rPr>
           <w:sz w:val="28"/>
@@ -2399,7 +2014,6 @@
         </w:rPr>
         <w:t>диапазон</w:t>
       </w:r>
-      <w:proofErr w:type="gramEnd"/>
       <w:r>
         <w:rPr>
           <w:sz w:val="28"/>
@@ -2420,16 +2034,17 @@
     <w:p>
       <w:pPr>
         <w:pStyle w:val="Default"/>
-        <w:spacing w:after="360"/>
-        <w:rPr>
-          <w:sz w:val="28"/>
-          <w:szCs w:val="28"/>
-        </w:rPr>
-      </w:pPr>
-      <w:r>
-        <w:rPr>
-          <w:sz w:val="28"/>
-          <w:szCs w:val="28"/>
+        <w:rPr>
+          <w:sz w:val="28"/>
+          <w:szCs w:val="28"/>
+          <w:lang w:val="en-US"/>
+        </w:rPr>
+      </w:pPr>
+      <w:r>
+        <w:rPr>
+          <w:sz w:val="28"/>
+          <w:szCs w:val="28"/>
+          <w:lang w:val="en-US"/>
         </w:rPr>
         <w:t>, (</w:t>
       </w:r>
@@ -2445,6 +2060,7 @@
         <w:rPr>
           <w:sz w:val="28"/>
           <w:szCs w:val="28"/>
+          <w:lang w:val="en-US"/>
         </w:rPr>
         <w:t xml:space="preserve"> </w:t>
       </w:r>
@@ -2460,6 +2076,7 @@
         <w:rPr>
           <w:sz w:val="28"/>
           <w:szCs w:val="28"/>
+          <w:lang w:val="en-US"/>
         </w:rPr>
         <w:t xml:space="preserve"> </w:t>
       </w:r>
@@ -2475,6 +2092,7 @@
         <w:rPr>
           <w:sz w:val="28"/>
           <w:szCs w:val="28"/>
+          <w:lang w:val="en-US"/>
         </w:rPr>
         <w:t xml:space="preserve">) </w:t>
       </w:r>
@@ -2483,13 +2101,42 @@
           <w:sz w:val="28"/>
           <w:szCs w:val="28"/>
         </w:rPr>
-        <w:t>список разделенных значений</w:t>
-      </w:r>
-    </w:p>
-    <w:p>
-      <w:pPr>
-        <w:pStyle w:val="Default"/>
-        <w:spacing w:after="360"/>
+        <w:t>список</w:t>
+      </w:r>
+      <w:r>
+        <w:rPr>
+          <w:sz w:val="28"/>
+          <w:szCs w:val="28"/>
+          <w:lang w:val="en-US"/>
+        </w:rPr>
+        <w:t xml:space="preserve"> </w:t>
+      </w:r>
+      <w:r>
+        <w:rPr>
+          <w:sz w:val="28"/>
+          <w:szCs w:val="28"/>
+        </w:rPr>
+        <w:t>разделенных</w:t>
+      </w:r>
+      <w:r>
+        <w:rPr>
+          <w:sz w:val="28"/>
+          <w:szCs w:val="28"/>
+          <w:lang w:val="en-US"/>
+        </w:rPr>
+        <w:t xml:space="preserve"> </w:t>
+      </w:r>
+      <w:r>
+        <w:rPr>
+          <w:sz w:val="28"/>
+          <w:szCs w:val="28"/>
+        </w:rPr>
+        <w:t>значений</w:t>
+      </w:r>
+    </w:p>
+    <w:p>
+      <w:pPr>
+        <w:pStyle w:val="Default"/>
         <w:rPr>
           <w:sz w:val="28"/>
           <w:szCs w:val="28"/>
@@ -2524,7 +2171,6 @@
           <w:p>
             <w:pPr>
               <w:pStyle w:val="Default"/>
-              <w:spacing w:after="360"/>
               <w:rPr>
                 <w:sz w:val="28"/>
                 <w:szCs w:val="28"/>
@@ -2548,7 +2194,6 @@
           <w:p>
             <w:pPr>
               <w:pStyle w:val="Default"/>
-              <w:spacing w:after="360"/>
               <w:rPr>
                 <w:sz w:val="28"/>
                 <w:szCs w:val="28"/>
@@ -2572,7 +2217,6 @@
           <w:p>
             <w:pPr>
               <w:pStyle w:val="Default"/>
-              <w:spacing w:after="360"/>
               <w:rPr>
                 <w:sz w:val="28"/>
                 <w:szCs w:val="28"/>
@@ -2596,7 +2240,6 @@
           <w:p>
             <w:pPr>
               <w:pStyle w:val="Default"/>
-              <w:spacing w:after="360"/>
               <w:rPr>
                 <w:sz w:val="28"/>
                 <w:szCs w:val="28"/>
@@ -2620,7 +2263,6 @@
           <w:p>
             <w:pPr>
               <w:pStyle w:val="Default"/>
-              <w:spacing w:after="360"/>
               <w:rPr>
                 <w:sz w:val="28"/>
                 <w:szCs w:val="28"/>
@@ -2646,7 +2288,6 @@
           <w:p>
             <w:pPr>
               <w:pStyle w:val="Default"/>
-              <w:spacing w:after="360"/>
               <w:rPr>
                 <w:sz w:val="28"/>
                 <w:szCs w:val="28"/>
@@ -2670,7 +2311,6 @@
           <w:p>
             <w:pPr>
               <w:pStyle w:val="Default"/>
-              <w:spacing w:after="360"/>
               <w:rPr>
                 <w:sz w:val="28"/>
                 <w:szCs w:val="28"/>
@@ -2694,7 +2334,6 @@
           <w:p>
             <w:pPr>
               <w:pStyle w:val="Default"/>
-              <w:spacing w:after="360"/>
               <w:rPr>
                 <w:sz w:val="28"/>
                 <w:szCs w:val="28"/>
@@ -2718,7 +2357,6 @@
           <w:p>
             <w:pPr>
               <w:pStyle w:val="Default"/>
-              <w:spacing w:after="360"/>
               <w:rPr>
                 <w:sz w:val="28"/>
                 <w:szCs w:val="28"/>
@@ -2742,7 +2380,6 @@
           <w:p>
             <w:pPr>
               <w:pStyle w:val="Default"/>
-              <w:spacing w:after="360"/>
               <w:rPr>
                 <w:sz w:val="28"/>
                 <w:szCs w:val="28"/>
@@ -2768,7 +2405,6 @@
           <w:p>
             <w:pPr>
               <w:pStyle w:val="Default"/>
-              <w:spacing w:after="360"/>
               <w:rPr>
                 <w:sz w:val="28"/>
                 <w:szCs w:val="28"/>
@@ -2792,7 +2428,6 @@
           <w:p>
             <w:pPr>
               <w:pStyle w:val="Default"/>
-              <w:spacing w:after="360"/>
               <w:rPr>
                 <w:sz w:val="28"/>
                 <w:szCs w:val="28"/>
@@ -2808,7 +2443,6 @@
           <w:p>
             <w:pPr>
               <w:pStyle w:val="Default"/>
-              <w:spacing w:after="360"/>
               <w:rPr>
                 <w:sz w:val="28"/>
                 <w:szCs w:val="28"/>
@@ -2824,7 +2458,6 @@
           <w:p>
             <w:pPr>
               <w:pStyle w:val="Default"/>
-              <w:spacing w:after="360"/>
               <w:rPr>
                 <w:sz w:val="28"/>
                 <w:szCs w:val="28"/>
@@ -2840,7 +2473,6 @@
           <w:p>
             <w:pPr>
               <w:pStyle w:val="Default"/>
-              <w:spacing w:after="360"/>
               <w:rPr>
                 <w:sz w:val="28"/>
                 <w:szCs w:val="28"/>
@@ -2854,18 +2486,16 @@
     <w:p>
       <w:pPr>
         <w:pStyle w:val="Default"/>
-        <w:spacing w:after="360"/>
-        <w:rPr>
-          <w:sz w:val="28"/>
-          <w:szCs w:val="28"/>
-          <w:lang w:val="en-US"/>
-        </w:rPr>
-      </w:pPr>
-    </w:p>
-    <w:p>
-      <w:pPr>
-        <w:pStyle w:val="Default"/>
-        <w:spacing w:after="360"/>
+        <w:rPr>
+          <w:sz w:val="28"/>
+          <w:szCs w:val="28"/>
+          <w:lang w:val="en-US"/>
+        </w:rPr>
+      </w:pPr>
+    </w:p>
+    <w:p>
+      <w:pPr>
+        <w:pStyle w:val="Default"/>
         <w:rPr>
           <w:sz w:val="28"/>
           <w:szCs w:val="28"/>
@@ -2882,217 +2512,647 @@
     <w:p>
       <w:pPr>
         <w:pStyle w:val="Default"/>
-        <w:spacing w:after="360"/>
-        <w:rPr>
-          <w:sz w:val="28"/>
-          <w:szCs w:val="28"/>
-        </w:rPr>
-      </w:pPr>
+        <w:rPr>
+          <w:sz w:val="28"/>
+          <w:szCs w:val="28"/>
+        </w:rPr>
+      </w:pPr>
+      <w:r>
+        <w:rPr>
+          <w:sz w:val="28"/>
+          <w:szCs w:val="28"/>
+        </w:rPr>
+        <w:t xml:space="preserve">$0 - имя скрипта </w:t>
+      </w:r>
+    </w:p>
+    <w:p>
+      <w:pPr>
+        <w:pStyle w:val="Default"/>
+        <w:rPr>
+          <w:sz w:val="28"/>
+          <w:szCs w:val="28"/>
+        </w:rPr>
+      </w:pPr>
+      <w:r>
+        <w:rPr>
+          <w:sz w:val="28"/>
+          <w:szCs w:val="28"/>
+        </w:rPr>
+        <w:t xml:space="preserve">$1,$2 - первый, второй позиционный параметр </w:t>
+      </w:r>
+    </w:p>
+    <w:p>
+      <w:pPr>
+        <w:pStyle w:val="Default"/>
+        <w:rPr>
+          <w:sz w:val="28"/>
+          <w:szCs w:val="28"/>
+        </w:rPr>
+      </w:pPr>
+      <w:r>
+        <w:rPr>
+          <w:sz w:val="28"/>
+          <w:szCs w:val="28"/>
+        </w:rPr>
+        <w:t xml:space="preserve">$# - количество позиционных параметров </w:t>
+      </w:r>
+    </w:p>
+    <w:p>
+      <w:pPr>
+        <w:pStyle w:val="Default"/>
+        <w:rPr>
+          <w:sz w:val="28"/>
+          <w:szCs w:val="28"/>
+        </w:rPr>
+      </w:pPr>
+      <w:r>
+        <w:rPr>
+          <w:sz w:val="28"/>
+          <w:szCs w:val="28"/>
+        </w:rPr>
+        <w:t xml:space="preserve">$*, $@ - все позиционные параметры </w:t>
+      </w:r>
+    </w:p>
+    <w:p>
+      <w:pPr>
+        <w:pStyle w:val="Default"/>
+        <w:rPr>
+          <w:sz w:val="28"/>
+          <w:szCs w:val="28"/>
+        </w:rPr>
+      </w:pPr>
+      <w:r>
+        <w:rPr>
+          <w:sz w:val="28"/>
+          <w:szCs w:val="28"/>
+        </w:rPr>
+        <w:t xml:space="preserve">$? - код завершения последней операции </w:t>
+      </w:r>
+    </w:p>
+    <w:p>
+      <w:pPr>
+        <w:pStyle w:val="Default"/>
+        <w:rPr>
+          <w:sz w:val="28"/>
+          <w:szCs w:val="28"/>
+        </w:rPr>
+      </w:pPr>
+      <w:r>
+        <w:rPr>
+          <w:sz w:val="28"/>
+          <w:szCs w:val="28"/>
+        </w:rPr>
+        <w:t xml:space="preserve">$$ - PID скрипта </w:t>
+      </w:r>
+    </w:p>
+    <w:p>
+      <w:pPr>
+        <w:pStyle w:val="Default"/>
+        <w:rPr>
+          <w:sz w:val="28"/>
+          <w:szCs w:val="28"/>
+        </w:rPr>
+      </w:pPr>
+      <w:r>
+        <w:rPr>
+          <w:sz w:val="28"/>
+          <w:szCs w:val="28"/>
+        </w:rPr>
+        <w:t>$! - PID последнего процесса в фоновом режиме</w:t>
+      </w:r>
+    </w:p>
+    <w:p>
+      <w:pPr>
+        <w:pStyle w:val="Default"/>
+        <w:rPr>
+          <w:sz w:val="28"/>
+          <w:szCs w:val="28"/>
+        </w:rPr>
+      </w:pPr>
+      <w:r>
+        <w:rPr>
+          <w:sz w:val="28"/>
+          <w:szCs w:val="28"/>
+        </w:rPr>
+        <w:t xml:space="preserve">Позиционные параметры – зарезервированные системой переменные, которые указываются после команды, </w:t>
+      </w:r>
+    </w:p>
+    <w:p>
+      <w:pPr>
+        <w:pStyle w:val="Default"/>
+        <w:rPr>
+          <w:sz w:val="28"/>
+          <w:szCs w:val="28"/>
+          <w:lang w:val="en-US"/>
+        </w:rPr>
+      </w:pPr>
+    </w:p>
+    <w:p>
+      <w:pPr>
+        <w:pStyle w:val="Default"/>
+        <w:rPr>
+          <w:sz w:val="28"/>
+          <w:szCs w:val="28"/>
+        </w:rPr>
+      </w:pPr>
+      <w:r>
+        <w:rPr>
+          <w:sz w:val="28"/>
+          <w:szCs w:val="28"/>
+        </w:rPr>
+        <w:t xml:space="preserve">Скрипт принимает параметры, числа или строки,  указанные после скрипта, при запуске скрипта на выполнение через командную строку. </w:t>
+      </w:r>
+    </w:p>
+    <w:p>
+      <w:pPr>
+        <w:pStyle w:val="Default"/>
+        <w:rPr>
+          <w:sz w:val="28"/>
+          <w:szCs w:val="28"/>
+        </w:rPr>
+      </w:pPr>
+    </w:p>
+    <w:p>
+      <w:pPr>
+        <w:pStyle w:val="Default"/>
+        <w:rPr>
+          <w:sz w:val="28"/>
+          <w:szCs w:val="28"/>
+        </w:rPr>
+      </w:pPr>
+      <w:r>
+        <w:rPr>
+          <w:sz w:val="28"/>
+          <w:szCs w:val="28"/>
+        </w:rPr>
+        <w:t xml:space="preserve">11. Что делают двойные кавычки? </w:t>
+      </w:r>
+    </w:p>
+    <w:p>
+      <w:pPr>
+        <w:pStyle w:val="Default"/>
+        <w:rPr>
+          <w:sz w:val="28"/>
+          <w:szCs w:val="28"/>
+        </w:rPr>
+      </w:pPr>
+      <w:r>
+        <w:rPr>
+          <w:sz w:val="28"/>
+          <w:szCs w:val="28"/>
+        </w:rPr>
+        <w:t>“ “ - не отменяет спец символы</w:t>
+      </w:r>
+    </w:p>
+    <w:p>
+      <w:pPr>
+        <w:pStyle w:val="Default"/>
+        <w:rPr>
+          <w:sz w:val="28"/>
+          <w:szCs w:val="28"/>
+        </w:rPr>
+      </w:pPr>
+      <w:r>
+        <w:rPr>
+          <w:sz w:val="28"/>
+          <w:szCs w:val="28"/>
+        </w:rPr>
+        <w:t>12. Что делают одинарные кавычки?</w:t>
+      </w:r>
+    </w:p>
+    <w:p>
+      <w:pPr>
+        <w:pStyle w:val="Default"/>
+        <w:rPr>
+          <w:sz w:val="28"/>
+          <w:szCs w:val="28"/>
+        </w:rPr>
+      </w:pPr>
+      <w:r>
+        <w:rPr>
+          <w:sz w:val="28"/>
+          <w:szCs w:val="28"/>
+        </w:rPr>
+        <w:t xml:space="preserve"> </w:t>
+      </w:r>
+      <w:r>
+        <w:rPr>
+          <w:sz w:val="28"/>
+          <w:szCs w:val="28"/>
+        </w:rPr>
+        <w:t>‘ ‘ - отменяет спец символы</w:t>
+      </w:r>
+    </w:p>
+    <w:p>
+      <w:pPr>
+        <w:pStyle w:val="Default"/>
+        <w:rPr>
+          <w:sz w:val="28"/>
+          <w:szCs w:val="28"/>
+        </w:rPr>
+      </w:pPr>
+      <w:r>
+        <w:rPr>
+          <w:sz w:val="28"/>
+          <w:szCs w:val="28"/>
+        </w:rPr>
+        <w:t>13. Что делают обратные кавычки?</w:t>
+      </w:r>
+    </w:p>
+    <w:p>
+      <w:pPr>
+        <w:pStyle w:val="Default"/>
+        <w:rPr>
+          <w:sz w:val="28"/>
+          <w:szCs w:val="28"/>
+        </w:rPr>
+      </w:pPr>
+      <w:r>
+        <w:rPr>
+          <w:sz w:val="28"/>
+          <w:szCs w:val="28"/>
+        </w:rPr>
+        <w:t>` ` - для выполнения команд</w:t>
+      </w:r>
+      <w:r>
+        <w:rPr>
+          <w:sz w:val="28"/>
+          <w:szCs w:val="28"/>
+        </w:rPr>
+        <w:t xml:space="preserve"> </w:t>
+      </w:r>
+    </w:p>
+    <w:p>
+      <w:pPr>
+        <w:pStyle w:val="Default"/>
+        <w:rPr>
+          <w:sz w:val="28"/>
+          <w:szCs w:val="28"/>
+        </w:rPr>
+      </w:pPr>
+      <w:r>
+        <w:rPr>
+          <w:sz w:val="28"/>
+          <w:szCs w:val="28"/>
+        </w:rPr>
+        <w:t>14. Чем отличаются разные виды скобок?</w:t>
+      </w:r>
+    </w:p>
+    <w:p>
+      <w:pPr>
+        <w:pStyle w:val="Default"/>
+        <w:rPr>
+          <w:sz w:val="28"/>
+          <w:szCs w:val="28"/>
+        </w:rPr>
+      </w:pPr>
+      <w:r>
+        <w:rPr>
+          <w:sz w:val="28"/>
+          <w:szCs w:val="28"/>
+        </w:rPr>
+        <w:t xml:space="preserve">( ) - запуск нескольких команд в отдельном shell </w:t>
+      </w:r>
+    </w:p>
+    <w:p>
+      <w:pPr>
+        <w:pStyle w:val="Default"/>
+        <w:rPr>
+          <w:sz w:val="28"/>
+          <w:szCs w:val="28"/>
+        </w:rPr>
+      </w:pPr>
+      <w:r>
+        <w:rPr>
+          <w:sz w:val="28"/>
+          <w:szCs w:val="28"/>
+        </w:rPr>
+        <w:t xml:space="preserve">{ } - используется для группировки данных </w:t>
+      </w:r>
+    </w:p>
+    <w:p>
+      <w:pPr>
+        <w:pStyle w:val="Default"/>
+        <w:rPr>
+          <w:sz w:val="28"/>
+          <w:szCs w:val="28"/>
+        </w:rPr>
+      </w:pPr>
+      <w:r>
+        <w:rPr>
+          <w:sz w:val="28"/>
+          <w:szCs w:val="28"/>
+        </w:rPr>
+        <w:t>[ ] - проверка условий</w:t>
+      </w:r>
+      <w:r>
+        <w:rPr>
+          <w:sz w:val="28"/>
+          <w:szCs w:val="28"/>
+        </w:rPr>
+        <w:t xml:space="preserve"> </w:t>
+      </w:r>
+    </w:p>
+    <w:p>
+      <w:pPr>
+        <w:pStyle w:val="Default"/>
+        <w:rPr>
+          <w:sz w:val="28"/>
+          <w:szCs w:val="28"/>
+        </w:rPr>
+      </w:pPr>
+      <w:r>
+        <w:rPr>
+          <w:sz w:val="28"/>
+          <w:szCs w:val="28"/>
+        </w:rPr>
+        <w:t xml:space="preserve">15. Как создать и использовать функции? </w:t>
+      </w:r>
+    </w:p>
+    <w:p>
+      <w:pPr>
+        <w:pStyle w:val="Default"/>
+        <w:rPr>
+          <w:rFonts w:ascii="Open Sans" w:hAnsi="Open Sans"/>
+          <w:color w:val="444444"/>
+          <w:shd w:val="clear" w:color="auto" w:fill="FFFFFF"/>
+        </w:rPr>
+      </w:pPr>
+      <w:r>
+        <w:rPr>
+          <w:rStyle w:val="a3"/>
+          <w:rFonts w:ascii="Open Sans" w:hAnsi="Open Sans"/>
+          <w:color w:val="FF9900"/>
+          <w:bdr w:val="none" w:sz="0" w:space="0" w:color="auto" w:frame="1"/>
+          <w:shd w:val="clear" w:color="auto" w:fill="FFFFFF"/>
+        </w:rPr>
+        <w:t>имя_функции</w:t>
+      </w:r>
+      <w:r>
+        <w:rPr>
+          <w:rStyle w:val="a3"/>
+          <w:rFonts w:ascii="Open Sans" w:hAnsi="Open Sans"/>
+          <w:color w:val="99CC00"/>
+          <w:bdr w:val="none" w:sz="0" w:space="0" w:color="auto" w:frame="1"/>
+          <w:shd w:val="clear" w:color="auto" w:fill="FFFFFF"/>
+        </w:rPr>
+        <w:t>() {</w:t>
+      </w:r>
+      <w:r>
+        <w:rPr>
+          <w:rStyle w:val="a3"/>
+          <w:rFonts w:ascii="Open Sans" w:hAnsi="Open Sans"/>
+          <w:color w:val="444444"/>
+          <w:bdr w:val="none" w:sz="0" w:space="0" w:color="auto" w:frame="1"/>
+          <w:shd w:val="clear" w:color="auto" w:fill="FFFFFF"/>
+        </w:rPr>
+        <w:t> </w:t>
+      </w:r>
+      <w:r>
+        <w:rPr>
+          <w:rStyle w:val="a3"/>
+          <w:rFonts w:ascii="Open Sans" w:hAnsi="Open Sans"/>
+          <w:color w:val="993366"/>
+          <w:bdr w:val="none" w:sz="0" w:space="0" w:color="auto" w:frame="1"/>
+          <w:shd w:val="clear" w:color="auto" w:fill="FFFFFF"/>
+        </w:rPr>
+        <w:t>список_команд</w:t>
+      </w:r>
+      <w:r>
+        <w:rPr>
+          <w:rStyle w:val="a3"/>
+          <w:rFonts w:ascii="Open Sans" w:hAnsi="Open Sans"/>
+          <w:color w:val="444444"/>
+          <w:bdr w:val="none" w:sz="0" w:space="0" w:color="auto" w:frame="1"/>
+          <w:shd w:val="clear" w:color="auto" w:fill="FFFFFF"/>
+        </w:rPr>
+        <w:t> </w:t>
+      </w:r>
+      <w:r>
+        <w:rPr>
+          <w:rStyle w:val="a3"/>
+          <w:rFonts w:ascii="Open Sans" w:hAnsi="Open Sans"/>
+          <w:color w:val="99CC00"/>
+          <w:bdr w:val="none" w:sz="0" w:space="0" w:color="auto" w:frame="1"/>
+          <w:shd w:val="clear" w:color="auto" w:fill="FFFFFF"/>
+        </w:rPr>
+        <w:t>}</w:t>
+      </w:r>
+      <w:r>
+        <w:rPr>
+          <w:rFonts w:ascii="Open Sans" w:hAnsi="Open Sans"/>
+          <w:color w:val="444444"/>
+          <w:shd w:val="clear" w:color="auto" w:fill="FFFFFF"/>
+        </w:rPr>
+        <w:t>Имя функции не должно совпадать ни с одной из существующих команд или функций, а все команды в теле функции пишутся с новой строки</w:t>
+      </w:r>
+    </w:p>
+    <w:p>
+      <w:pPr>
+        <w:pStyle w:val="Default"/>
+        <w:rPr>
+          <w:rFonts w:ascii="Open Sans" w:hAnsi="Open Sans"/>
+          <w:color w:val="444444"/>
+          <w:shd w:val="clear" w:color="auto" w:fill="FFFFFF"/>
+        </w:rPr>
+      </w:pPr>
+      <w:r>
+        <w:rPr>
+          <w:rFonts w:ascii="Open Sans" w:hAnsi="Open Sans"/>
+          <w:color w:val="444444"/>
+          <w:shd w:val="clear" w:color="auto" w:fill="FFFFFF"/>
+        </w:rPr>
+        <w:t xml:space="preserve">Функция запускается так же, как и файл. </w:t>
+      </w:r>
+      <w:r>
+        <w:rPr>
+          <w:rFonts w:ascii="Open Sans" w:hAnsi="Open Sans"/>
+          <w:color w:val="444444"/>
+        </w:rPr>
+        <w:t> ./function.sh</w:t>
+      </w:r>
+    </w:p>
+    <w:p>
+      <w:pPr>
+        <w:pStyle w:val="Default"/>
+        <w:rPr>
+          <w:sz w:val="28"/>
+          <w:szCs w:val="28"/>
+        </w:rPr>
+      </w:pPr>
+    </w:p>
+    <w:p>
+      <w:pPr>
+        <w:pStyle w:val="Default"/>
+        <w:rPr>
+          <w:sz w:val="28"/>
+          <w:szCs w:val="28"/>
+        </w:rPr>
+      </w:pPr>
+      <w:r>
+        <w:rPr>
+          <w:sz w:val="28"/>
+          <w:szCs w:val="28"/>
+        </w:rPr>
+        <w:t xml:space="preserve">16. Как использовать арифметические функции? </w:t>
+      </w:r>
+    </w:p>
+    <w:p>
+      <w:pPr>
+        <w:pStyle w:val="Default"/>
+        <w:rPr>
+          <w:sz w:val="28"/>
+          <w:szCs w:val="28"/>
+        </w:rPr>
+      </w:pPr>
+      <w:r>
+        <w:rPr>
+          <w:sz w:val="28"/>
+          <w:szCs w:val="28"/>
+        </w:rPr>
+        <w:t>Необходимо сообщить в переменные их значения для вычисления, если количество переменных меньше или больше, выводить сообщение с помощью условий.</w:t>
+      </w:r>
+    </w:p>
+    <w:p>
+      <w:pPr>
+        <w:pStyle w:val="Default"/>
+        <w:rPr>
+          <w:sz w:val="28"/>
+          <w:szCs w:val="28"/>
+        </w:rPr>
+      </w:pPr>
+      <w:r>
+        <w:rPr>
+          <w:sz w:val="28"/>
+          <w:szCs w:val="28"/>
+        </w:rPr>
+        <w:t xml:space="preserve">17. Как использовать отладчик скриптов? </w:t>
+      </w:r>
+    </w:p>
+    <w:p>
+      <w:pPr>
+        <w:pStyle w:val="Default"/>
+        <w:rPr>
+          <w:sz w:val="28"/>
+          <w:szCs w:val="28"/>
+        </w:rPr>
+      </w:pPr>
+      <w:r>
+        <w:rPr>
+          <w:sz w:val="28"/>
+          <w:szCs w:val="28"/>
+        </w:rPr>
+        <w:t>bash –n скрипт – Н</w:t>
+      </w:r>
+      <w:r>
+        <w:rPr>
+          <w:sz w:val="28"/>
+          <w:szCs w:val="28"/>
+        </w:rPr>
+        <w:t>е</w:t>
+      </w:r>
+      <w:r>
+        <w:rPr>
+          <w:sz w:val="28"/>
+          <w:szCs w:val="28"/>
+        </w:rPr>
+        <w:t xml:space="preserve"> выполняет скрипт, а только проверяет синтаксис </w:t>
+      </w:r>
+    </w:p>
+    <w:p>
+      <w:pPr>
+        <w:pStyle w:val="Default"/>
+        <w:rPr>
+          <w:sz w:val="28"/>
+          <w:szCs w:val="28"/>
+        </w:rPr>
+      </w:pPr>
+      <w:r>
+        <w:rPr>
+          <w:sz w:val="28"/>
+          <w:szCs w:val="28"/>
+        </w:rPr>
+        <w:t xml:space="preserve">set –v - Командная оболочка печатает входные строки сразу, как они считываются. </w:t>
+      </w:r>
+    </w:p>
+    <w:p>
+      <w:pPr>
+        <w:pStyle w:val="Default"/>
+        <w:rPr>
+          <w:sz w:val="28"/>
+          <w:szCs w:val="28"/>
+        </w:rPr>
+      </w:pPr>
+      <w:r>
+        <w:rPr>
+          <w:sz w:val="28"/>
+          <w:szCs w:val="28"/>
+        </w:rPr>
+        <w:t>set –x - Перед исполнением команды выдаются трассировочные данные.</w:t>
+      </w:r>
+    </w:p>
+    <w:p>
+      <w:pPr>
+        <w:pStyle w:val="Default"/>
+        <w:rPr>
+          <w:sz w:val="23"/>
+          <w:szCs w:val="23"/>
+        </w:rPr>
+      </w:pPr>
+      <w:r>
+        <w:rPr>
+          <w:sz w:val="23"/>
+          <w:szCs w:val="23"/>
+        </w:rPr>
+        <w:t xml:space="preserve">18. </w:t>
+      </w:r>
+      <w:r>
+        <w:rPr>
+          <w:sz w:val="28"/>
+          <w:szCs w:val="28"/>
+        </w:rPr>
+        <w:t>Что означает в первой строчке конструкция: #!/bin/sh</w:t>
+      </w:r>
+      <w:r>
+        <w:rPr>
+          <w:sz w:val="23"/>
+          <w:szCs w:val="23"/>
+        </w:rPr>
+        <w:t xml:space="preserve">? </w:t>
+      </w:r>
+    </w:p>
+    <w:p>
+      <w:pPr>
+        <w:spacing w:after="0"/>
+        <w:rPr>
+          <w:lang w:val="en-US"/>
+        </w:rPr>
+      </w:pPr>
+      <w:r>
+        <w:t xml:space="preserve">Используем интерпретатор </w:t>
+      </w:r>
+      <w:r>
+        <w:rPr>
+          <w:b/>
+          <w:lang w:val="en-US"/>
+        </w:rPr>
+        <w:t>sh</w:t>
+      </w:r>
+      <w:r>
+        <w:rPr>
+          <w:b/>
+        </w:rPr>
+        <w:t xml:space="preserve"> </w:t>
+      </w:r>
+      <w:r>
+        <w:rPr>
+          <w:b/>
+          <w:lang w:val="en-US"/>
+        </w:rPr>
+        <w:t>(bourne shell)</w:t>
+      </w:r>
       <w:bookmarkStart w:id="0" w:name="_GoBack"/>
       <w:bookmarkEnd w:id="0"/>
-    </w:p>
-    <w:p>
-      <w:pPr>
-        <w:pStyle w:val="Default"/>
-        <w:spacing w:after="360"/>
-        <w:rPr>
-          <w:sz w:val="28"/>
-          <w:szCs w:val="28"/>
-        </w:rPr>
-      </w:pPr>
-      <w:r>
-        <w:rPr>
-          <w:sz w:val="28"/>
-          <w:szCs w:val="28"/>
-        </w:rPr>
-        <w:t xml:space="preserve">11. Что делают двойные кавычки? </w:t>
-      </w:r>
-    </w:p>
-    <w:p>
-      <w:pPr>
-        <w:pStyle w:val="Default"/>
-        <w:spacing w:after="360"/>
-        <w:rPr>
-          <w:sz w:val="28"/>
-          <w:szCs w:val="28"/>
-        </w:rPr>
-      </w:pPr>
-      <w:r>
-        <w:rPr>
-          <w:sz w:val="28"/>
-          <w:szCs w:val="28"/>
-        </w:rPr>
-        <w:t xml:space="preserve">12. Что делают одинарные кавычки? </w:t>
-      </w:r>
-    </w:p>
-    <w:p>
-      <w:pPr>
-        <w:pStyle w:val="Default"/>
-        <w:spacing w:after="360"/>
-        <w:rPr>
-          <w:sz w:val="28"/>
-          <w:szCs w:val="28"/>
-        </w:rPr>
-      </w:pPr>
-      <w:r>
-        <w:rPr>
-          <w:sz w:val="28"/>
-          <w:szCs w:val="28"/>
-        </w:rPr>
-        <w:t xml:space="preserve">13. Что делают обратные кавычки? </w:t>
-      </w:r>
-    </w:p>
-    <w:p>
-      <w:pPr>
-        <w:pStyle w:val="Default"/>
-        <w:spacing w:after="360"/>
-        <w:rPr>
-          <w:sz w:val="28"/>
-          <w:szCs w:val="28"/>
-        </w:rPr>
-      </w:pPr>
-      <w:r>
-        <w:rPr>
-          <w:sz w:val="28"/>
-          <w:szCs w:val="28"/>
-        </w:rPr>
-        <w:t xml:space="preserve">14. Чем отличаются разные виды скобок? </w:t>
-      </w:r>
-    </w:p>
-    <w:p>
-      <w:pPr>
-        <w:pStyle w:val="Default"/>
-        <w:spacing w:after="360"/>
-        <w:rPr>
-          <w:sz w:val="28"/>
-          <w:szCs w:val="28"/>
-        </w:rPr>
-      </w:pPr>
-      <w:r>
-        <w:rPr>
-          <w:sz w:val="28"/>
-          <w:szCs w:val="28"/>
-        </w:rPr>
-        <w:t xml:space="preserve">15. Как создать и использовать функции? </w:t>
-      </w:r>
-    </w:p>
-    <w:p>
-      <w:pPr>
-        <w:pStyle w:val="Default"/>
-        <w:spacing w:after="360"/>
-        <w:rPr>
-          <w:sz w:val="28"/>
-          <w:szCs w:val="28"/>
-        </w:rPr>
-      </w:pPr>
-      <w:r>
-        <w:rPr>
-          <w:sz w:val="28"/>
-          <w:szCs w:val="28"/>
-        </w:rPr>
-        <w:t xml:space="preserve">16. Как использовать арифметические функции? </w:t>
-      </w:r>
-    </w:p>
-    <w:p>
-      <w:pPr>
-        <w:pStyle w:val="Default"/>
-        <w:spacing w:after="360"/>
-        <w:rPr>
-          <w:sz w:val="28"/>
-          <w:szCs w:val="28"/>
-        </w:rPr>
-      </w:pPr>
-      <w:r>
-        <w:rPr>
-          <w:sz w:val="28"/>
-          <w:szCs w:val="28"/>
-        </w:rPr>
-        <w:t xml:space="preserve">17. Как использовать отладчик скриптов? </w:t>
-      </w:r>
-    </w:p>
-    <w:p>
-      <w:pPr>
-        <w:pStyle w:val="Default"/>
-        <w:rPr>
-          <w:sz w:val="23"/>
-          <w:szCs w:val="23"/>
-        </w:rPr>
-      </w:pPr>
-      <w:r>
-        <w:rPr>
-          <w:sz w:val="23"/>
-          <w:szCs w:val="23"/>
-        </w:rPr>
-        <w:lastRenderedPageBreak/>
-        <w:t xml:space="preserve">18. </w:t>
-      </w:r>
-      <w:r>
-        <w:rPr>
-          <w:sz w:val="28"/>
-          <w:szCs w:val="28"/>
-        </w:rPr>
-        <w:t xml:space="preserve">Что означает в первой строчке конструкция: </w:t>
-      </w:r>
-      <w:proofErr w:type="gramStart"/>
-      <w:r>
-        <w:rPr>
-          <w:sz w:val="28"/>
-          <w:szCs w:val="28"/>
-        </w:rPr>
-        <w:t>#!/</w:t>
-      </w:r>
-      <w:proofErr w:type="spellStart"/>
-      <w:proofErr w:type="gramEnd"/>
-      <w:r>
-        <w:rPr>
-          <w:sz w:val="28"/>
-          <w:szCs w:val="28"/>
-        </w:rPr>
-        <w:t>bin</w:t>
-      </w:r>
-      <w:proofErr w:type="spellEnd"/>
-      <w:r>
-        <w:rPr>
-          <w:sz w:val="28"/>
-          <w:szCs w:val="28"/>
-        </w:rPr>
-        <w:t>/</w:t>
-      </w:r>
-      <w:proofErr w:type="spellStart"/>
-      <w:r>
-        <w:rPr>
-          <w:sz w:val="28"/>
-          <w:szCs w:val="28"/>
-        </w:rPr>
-        <w:t>sh</w:t>
-      </w:r>
-      <w:proofErr w:type="spellEnd"/>
-      <w:r>
-        <w:rPr>
-          <w:sz w:val="23"/>
-          <w:szCs w:val="23"/>
-        </w:rPr>
-        <w:t xml:space="preserve">? </w:t>
-      </w:r>
-    </w:p>
-    <w:p>
-      <w:pPr>
-        <w:rPr>
-          <w:lang w:val="en-US"/>
-        </w:rPr>
-      </w:pPr>
-      <w:r>
-        <w:t xml:space="preserve">Используем интерпретатор </w:t>
-      </w:r>
-      <w:proofErr w:type="spellStart"/>
-      <w:r>
-        <w:rPr>
-          <w:b/>
-          <w:lang w:val="en-US"/>
-        </w:rPr>
-        <w:t>sh</w:t>
-      </w:r>
-      <w:proofErr w:type="spellEnd"/>
     </w:p>
     <w:sectPr>
       <w:pgSz w:w="11906" w:h="17338"/>

</xml_diff>